<commit_message>
added parameter saving function
</commit_message>
<xml_diff>
--- a/Workflow/להבא - 29.1.21.docx
+++ b/Workflow/להבא - 29.1.21.docx
@@ -5,23 +5,20 @@
     <w:p>
       <w:pPr>
         <w:rPr>
+          <w:strike/>
           <w:rtl/>
         </w:rPr>
       </w:pPr>
       <w:r>
         <w:rPr>
           <w:rFonts w:cs="Arial"/>
+          <w:strike/>
           <w:rtl/>
         </w:rPr>
         <w:t>שמירה של קונפיגורציה לפרמטרים</w:t>
       </w:r>
     </w:p>
     <w:p>
-      <w:pPr>
-        <w:rPr>
-          <w:rtl/>
-        </w:rPr>
-      </w:pPr>
       <w:r>
         <w:rPr>
           <w:rFonts w:hint="cs"/>
@@ -42,6 +39,11 @@
     </w:p>
     <w:p>
       <w:pPr>
+        <w:pStyle w:val="ListParagraph"/>
+        <w:numPr>
+          <w:ilvl w:val="0"/>
+          <w:numId w:val="2"/>
+        </w:numPr>
         <w:rPr>
           <w:rtl/>
         </w:rPr>
@@ -51,7 +53,27 @@
           <w:rFonts w:hint="cs"/>
           <w:rtl/>
         </w:rPr>
-        <w:t>חזרה לטיוב הקוד של הדר</w:t>
+        <w:t xml:space="preserve">להתאים בין המסיכה שמקבלים ב- </w:t>
+      </w:r>
+      <w:r>
+        <w:t>iterations</w:t>
+      </w:r>
+      <w:r>
+        <w:rPr>
+          <w:rFonts w:hint="cs"/>
+          <w:rtl/>
+        </w:rPr>
+        <w:t xml:space="preserve"> לבין </w:t>
+      </w:r>
+      <w:r>
+        <w:t>connected components</w:t>
+      </w:r>
+      <w:r>
+        <w:rPr>
+          <w:rFonts w:hint="cs"/>
+          <w:rtl/>
+        </w:rPr>
+        <w:t xml:space="preserve"> בסרטון המקורי ולבדוק הכנסה לאחד מהבלוקים העוקבים לאחר ניקוי רעשים</w:t>
       </w:r>
     </w:p>
     <w:p>
@@ -65,7 +87,52 @@
           <w:rFonts w:hint="cs"/>
           <w:rtl/>
         </w:rPr>
+        <w:t>חזרה לטיוב הקוד של הדר</w:t>
+      </w:r>
+    </w:p>
+    <w:p>
+      <w:pPr>
+        <w:rPr>
+          <w:rtl/>
+        </w:rPr>
+      </w:pPr>
+      <w:r>
+        <w:rPr>
+          <w:rFonts w:hint="cs"/>
+          <w:rtl/>
+        </w:rPr>
         <w:t>בדיקת מסנן קלמן</w:t>
+      </w:r>
+    </w:p>
+    <w:p>
+      <w:pPr>
+        <w:rPr>
+          <w:rtl/>
+        </w:rPr>
+      </w:pPr>
+      <w:r>
+        <w:rPr>
+          <w:rFonts w:hint="cs"/>
+          <w:rtl/>
+        </w:rPr>
+        <w:t>התמרת פורייה ככלי לזיהוי רעשים/תכולות תדריות של האובייקט</w:t>
+      </w:r>
+      <w:r>
+        <w:rPr>
+          <w:rFonts w:hint="cs"/>
+          <w:rtl/>
+        </w:rPr>
+        <w:t xml:space="preserve"> (זיהוי אוטומטי של </w:t>
+      </w:r>
+      <w:r>
+        <w:t>scales</w:t>
+      </w:r>
+      <w:r>
+        <w:rPr>
+          <w:rFonts w:hint="cs"/>
+          <w:rtl/>
+        </w:rPr>
+        <w:t>)</w:t>
       </w:r>
     </w:p>
     <w:sectPr>
@@ -133,6 +200,119 @@
 <file path=word/numbering.xml><?xml version="1.0" encoding="utf-8"?>
 <w:numbering xmlns:wpc="http://schemas.microsoft.com/office/word/2010/wordprocessingCanvas" xmlns:cx="http://schemas.microsoft.com/office/drawing/2014/chartex" xmlns:cx1="http://schemas.microsoft.com/office/drawing/2015/9/8/chartex" xmlns:cx2="http://schemas.microsoft.com/office/drawing/2015/10/21/chartex" xmlns:cx3="http://schemas.microsoft.com/office/drawing/2016/5/9/chartex" xmlns:cx4="http://schemas.microsoft.com/office/drawing/2016/5/10/chartex" xmlns:cx5="http://schemas.microsoft.com/office/drawing/2016/5/11/chartex" xmlns:cx6="http://schemas.microsoft.com/office/drawing/2016/5/12/chartex" xmlns:cx7="http://schemas.microsoft.com/office/drawing/2016/5/13/chartex" xmlns:cx8="http://schemas.microsoft.com/office/drawing/2016/5/14/chartex" xmlns:mc="http://schemas.openxmlformats.org/markup-compatibility/2006" xmlns:aink="http://schemas.microsoft.com/office/drawing/2016/ink" xmlns:am3d="http://schemas.microsoft.com/office/drawing/2017/model3d" xmlns:o="urn:schemas-microsoft-com:office:office" xmlns:r="http://schemas.openxmlformats.org/officeDocument/2006/relationships" xmlns:m="http://schemas.openxmlformats.org/officeDocument/2006/math" xmlns:v="urn:schemas-microsoft-com:vml" xmlns:wp14="http://schemas.microsoft.com/office/word/2010/wordprocessingDrawing" xmlns:wp="http://schemas.openxmlformats.org/drawingml/2006/wordprocessingDrawing" xmlns:w10="urn:schemas-microsoft-com:office:word" xmlns:w="http://schemas.openxmlformats.org/wordprocessingml/2006/main" xmlns:w14="http://schemas.microsoft.com/office/word/2010/wordml" xmlns:w15="http://schemas.microsoft.com/office/word/2012/wordml" xmlns:w16cex="http://schemas.microsoft.com/office/word/2018/wordml/cex" xmlns:w16cid="http://schemas.microsoft.com/office/word/2016/wordml/cid" xmlns:w16="http://schemas.microsoft.com/office/word/2018/wordml" xmlns:w16se="http://schemas.microsoft.com/office/word/2015/wordml/symex" xmlns:wpg="http://schemas.microsoft.com/office/word/2010/wordprocessingGroup" xmlns:wpi="http://schemas.microsoft.com/office/word/2010/wordprocessingInk" xmlns:wne="http://schemas.microsoft.com/office/word/2006/wordml" xmlns:wps="http://schemas.microsoft.com/office/word/2010/wordprocessingShape" mc:Ignorable="w14 w15 w16se w16cid w16 w16cex wp14">
   <w:abstractNum w:abstractNumId="0" w15:restartNumberingAfterBreak="0">
+    <w:nsid w:val="288E18F3"/>
+    <w:multiLevelType w:val="hybridMultilevel"/>
+    <w:tmpl w:val="B628B270"/>
+    <w:lvl w:ilvl="0" w:tplc="20000001">
+      <w:start w:val="1"/>
+      <w:numFmt w:val="bullet"/>
+      <w:lvlText w:val=""/>
+      <w:lvlJc w:val="left"/>
+      <w:pPr>
+        <w:ind w:left="720" w:hanging="360"/>
+      </w:pPr>
+      <w:rPr>
+        <w:rFonts w:ascii="Symbol" w:hAnsi="Symbol" w:hint="default"/>
+      </w:rPr>
+    </w:lvl>
+    <w:lvl w:ilvl="1" w:tplc="20000003" w:tentative="1">
+      <w:start w:val="1"/>
+      <w:numFmt w:val="bullet"/>
+      <w:lvlText w:val="o"/>
+      <w:lvlJc w:val="left"/>
+      <w:pPr>
+        <w:ind w:left="1440" w:hanging="360"/>
+      </w:pPr>
+      <w:rPr>
+        <w:rFonts w:ascii="Courier New" w:hAnsi="Courier New" w:cs="Courier New" w:hint="default"/>
+      </w:rPr>
+    </w:lvl>
+    <w:lvl w:ilvl="2" w:tplc="20000005" w:tentative="1">
+      <w:start w:val="1"/>
+      <w:numFmt w:val="bullet"/>
+      <w:lvlText w:val=""/>
+      <w:lvlJc w:val="left"/>
+      <w:pPr>
+        <w:ind w:left="2160" w:hanging="360"/>
+      </w:pPr>
+      <w:rPr>
+        <w:rFonts w:ascii="Wingdings" w:hAnsi="Wingdings" w:hint="default"/>
+      </w:rPr>
+    </w:lvl>
+    <w:lvl w:ilvl="3" w:tplc="20000001" w:tentative="1">
+      <w:start w:val="1"/>
+      <w:numFmt w:val="bullet"/>
+      <w:lvlText w:val=""/>
+      <w:lvlJc w:val="left"/>
+      <w:pPr>
+        <w:ind w:left="2880" w:hanging="360"/>
+      </w:pPr>
+      <w:rPr>
+        <w:rFonts w:ascii="Symbol" w:hAnsi="Symbol" w:hint="default"/>
+      </w:rPr>
+    </w:lvl>
+    <w:lvl w:ilvl="4" w:tplc="20000003" w:tentative="1">
+      <w:start w:val="1"/>
+      <w:numFmt w:val="bullet"/>
+      <w:lvlText w:val="o"/>
+      <w:lvlJc w:val="left"/>
+      <w:pPr>
+        <w:ind w:left="3600" w:hanging="360"/>
+      </w:pPr>
+      <w:rPr>
+        <w:rFonts w:ascii="Courier New" w:hAnsi="Courier New" w:cs="Courier New" w:hint="default"/>
+      </w:rPr>
+    </w:lvl>
+    <w:lvl w:ilvl="5" w:tplc="20000005" w:tentative="1">
+      <w:start w:val="1"/>
+      <w:numFmt w:val="bullet"/>
+      <w:lvlText w:val=""/>
+      <w:lvlJc w:val="left"/>
+      <w:pPr>
+        <w:ind w:left="4320" w:hanging="360"/>
+      </w:pPr>
+      <w:rPr>
+        <w:rFonts w:ascii="Wingdings" w:hAnsi="Wingdings" w:hint="default"/>
+      </w:rPr>
+    </w:lvl>
+    <w:lvl w:ilvl="6" w:tplc="20000001" w:tentative="1">
+      <w:start w:val="1"/>
+      <w:numFmt w:val="bullet"/>
+      <w:lvlText w:val=""/>
+      <w:lvlJc w:val="left"/>
+      <w:pPr>
+        <w:ind w:left="5040" w:hanging="360"/>
+      </w:pPr>
+      <w:rPr>
+        <w:rFonts w:ascii="Symbol" w:hAnsi="Symbol" w:hint="default"/>
+      </w:rPr>
+    </w:lvl>
+    <w:lvl w:ilvl="7" w:tplc="20000003" w:tentative="1">
+      <w:start w:val="1"/>
+      <w:numFmt w:val="bullet"/>
+      <w:lvlText w:val="o"/>
+      <w:lvlJc w:val="left"/>
+      <w:pPr>
+        <w:ind w:left="5760" w:hanging="360"/>
+      </w:pPr>
+      <w:rPr>
+        <w:rFonts w:ascii="Courier New" w:hAnsi="Courier New" w:cs="Courier New" w:hint="default"/>
+      </w:rPr>
+    </w:lvl>
+    <w:lvl w:ilvl="8" w:tplc="20000005" w:tentative="1">
+      <w:start w:val="1"/>
+      <w:numFmt w:val="bullet"/>
+      <w:lvlText w:val=""/>
+      <w:lvlJc w:val="left"/>
+      <w:pPr>
+        <w:ind w:left="6480" w:hanging="360"/>
+      </w:pPr>
+      <w:rPr>
+        <w:rFonts w:ascii="Wingdings" w:hAnsi="Wingdings" w:hint="default"/>
+      </w:rPr>
+    </w:lvl>
+  </w:abstractNum>
+  <w:abstractNum w:abstractNumId="1" w15:restartNumberingAfterBreak="0">
     <w:nsid w:val="68EB59CD"/>
     <w:multiLevelType w:val="hybridMultilevel"/>
     <w:tmpl w:val="DE3C6566"/>
@@ -222,6 +402,9 @@
     </w:lvl>
   </w:abstractNum>
   <w:num w:numId="1">
+    <w:abstractNumId w:val="1"/>
+  </w:num>
+  <w:num w:numId="2">
     <w:abstractNumId w:val="0"/>
   </w:num>
 </w:numbering>
@@ -399,7 +582,7 @@
     <w:lsdException w:name="Table Web 2" w:semiHidden="1" w:unhideWhenUsed="1"/>
     <w:lsdException w:name="Table Web 3" w:semiHidden="1" w:unhideWhenUsed="1"/>
     <w:lsdException w:name="Balloon Text" w:semiHidden="1" w:unhideWhenUsed="1"/>
-    <w:lsdException w:name="Table Grid" w:semiHidden="1" w:uiPriority="59" w:unhideWhenUsed="1"/>
+    <w:lsdException w:name="Table Grid" w:uiPriority="59"/>
     <w:lsdException w:name="Table Theme" w:semiHidden="1" w:unhideWhenUsed="1"/>
     <w:lsdException w:name="Placeholder Text" w:semiHidden="1"/>
     <w:lsdException w:name="No Spacing" w:uiPriority="1" w:qFormat="1"/>

</xml_diff>